<commit_message>
add state to defect and feature docs
</commit_message>
<xml_diff>
--- a/DefectTemplate.docx
+++ b/DefectTemplate.docx
@@ -87,6 +87,21 @@
       <w:r>
         <w:t>Set by management</w:t>
       </w:r>
+    </w:p>
+    <w:p>
+      <w:pPr>
+        <w:pStyle w:val="Heading2"/>
+      </w:pPr>
+      <w:r>
+        <w:t>State</w:t>
+      </w:r>
+    </w:p>
+    <w:p>
+      <w:r>
+        <w:t>Open/Accepted/Working/Test/Rejected/Deferred/Closed</w:t>
+      </w:r>
+      <w:bookmarkStart w:id="0" w:name="_GoBack"/>
+      <w:bookmarkEnd w:id="0"/>
     </w:p>
     <w:p>
       <w:r>
@@ -180,6 +195,7 @@
         <w:rPr>
           <w:rStyle w:val="Heading2Char"/>
         </w:rPr>
+        <w:lastRenderedPageBreak/>
         <w:t>Desktop</w:t>
       </w:r>
       <w:r>
@@ -200,7 +216,6 @@
         </w:numPr>
       </w:pPr>
       <w:r>
-        <w:lastRenderedPageBreak/>
         <w:t>OS: [e.g. iOS]</w:t>
       </w:r>
     </w:p>
@@ -227,8 +242,6 @@
       <w:r>
         <w:t>Version [e.g. 22]</w:t>
       </w:r>
-      <w:bookmarkStart w:id="0" w:name="_GoBack"/>
-      <w:bookmarkEnd w:id="0"/>
     </w:p>
     <w:p>
       <w:r>

</xml_diff>